<commit_message>
Ik heb het bestand nog wat uigebreid.
</commit_message>
<xml_diff>
--- a/co-working general idea.docx
+++ b/co-working general idea.docx
@@ -121,22 +121,14 @@
         <w:rPr>
           <w:lang w:val="en-US"/>
         </w:rPr>
-        <w:t xml:space="preserve">Index met basic info over </w:t>
-      </w:r>
-      <w:proofErr w:type="gramStart"/>
+        <w:t>Index met basic info over to</w:t>
+      </w:r>
       <w:r>
         <w:rPr>
           <w:lang w:val="en-US"/>
         </w:rPr>
-        <w:t>to</w:t>
-      </w:r>
-      <w:r>
-        <w:rPr>
-          <w:lang w:val="en-US"/>
-        </w:rPr>
         <w:t>ol</w:t>
       </w:r>
-      <w:proofErr w:type="gramEnd"/>
     </w:p>
     <w:p>
       <w:pPr>
@@ -185,16 +177,8 @@
         <w:rPr>
           <w:lang w:val="en-US"/>
         </w:rPr>
-        <w:t xml:space="preserve"> met contact </w:t>
-      </w:r>
-      <w:proofErr w:type="gramStart"/>
-      <w:r>
-        <w:rPr>
-          <w:lang w:val="en-US"/>
-        </w:rPr>
-        <w:t>form</w:t>
-      </w:r>
-      <w:proofErr w:type="gramEnd"/>
+        <w:t xml:space="preserve"> met contact form</w:t>
+      </w:r>
     </w:p>
     <w:p>
       <w:pPr>
@@ -224,13 +208,8 @@
           <w:numId w:val="1"/>
         </w:numPr>
       </w:pPr>
-      <w:proofErr w:type="gramStart"/>
-      <w:r>
-        <w:t>Online versie</w:t>
-      </w:r>
-      <w:proofErr w:type="gramEnd"/>
-      <w:r>
-        <w:t xml:space="preserve"> van het t</w:t>
+      <w:r>
+        <w:t>Online versie van het t</w:t>
       </w:r>
       <w:r>
         <w:t>ool</w:t>
@@ -250,10 +229,7 @@
       </w:r>
       <w:proofErr w:type="spellEnd"/>
       <w:r>
-        <w:t xml:space="preserve"> communicatie van gemaakte dingen naar de </w:t>
-      </w:r>
-      <w:r>
-        <w:t>applicatie</w:t>
+        <w:t xml:space="preserve"> communicatie van gemaakte dingen naar de applicatie</w:t>
       </w:r>
     </w:p>
     <w:p>
@@ -381,6 +357,11 @@
       </w:r>
     </w:p>
     <w:p>
+      <w:pPr>
+        <w:rPr>
+          <w:rStyle w:val="Hyperlink"/>
+        </w:rPr>
+      </w:pPr>
       <w:r>
         <w:t xml:space="preserve">Om de tool te maken gaan we gebruik maken van de </w:t>
       </w:r>
@@ -408,6 +389,101 @@
           <w:t>Fabric.js Javascript Canvas Library</w:t>
         </w:r>
       </w:hyperlink>
+    </w:p>
+    <w:p>
+      <w:r>
+        <w:t xml:space="preserve">En natuurlijk ook </w:t>
+      </w:r>
+      <w:hyperlink r:id="rId10" w:history="1">
+        <w:r>
+          <w:rPr>
+            <w:rStyle w:val="Hyperlink"/>
+          </w:rPr>
+          <w:t xml:space="preserve">Snapping object </w:t>
+        </w:r>
+        <w:proofErr w:type="spellStart"/>
+        <w:r>
+          <w:rPr>
+            <w:rStyle w:val="Hyperlink"/>
+          </w:rPr>
+          <w:t>to</w:t>
+        </w:r>
+        <w:proofErr w:type="spellEnd"/>
+        <w:r>
+          <w:rPr>
+            <w:rStyle w:val="Hyperlink"/>
+          </w:rPr>
+          <w:t xml:space="preserve"> </w:t>
+        </w:r>
+        <w:proofErr w:type="spellStart"/>
+        <w:r>
+          <w:rPr>
+            <w:rStyle w:val="Hyperlink"/>
+          </w:rPr>
+          <w:t>grid</w:t>
+        </w:r>
+        <w:proofErr w:type="spellEnd"/>
+        <w:r>
+          <w:rPr>
+            <w:rStyle w:val="Hyperlink"/>
+          </w:rPr>
+          <w:t xml:space="preserve"> - </w:t>
+        </w:r>
+        <w:proofErr w:type="spellStart"/>
+        <w:r>
+          <w:rPr>
+            <w:rStyle w:val="Hyperlink"/>
+          </w:rPr>
+          <w:t>JSFiddle</w:t>
+        </w:r>
+        <w:proofErr w:type="spellEnd"/>
+        <w:r>
+          <w:rPr>
+            <w:rStyle w:val="Hyperlink"/>
+          </w:rPr>
+          <w:t xml:space="preserve"> - Code </w:t>
+        </w:r>
+        <w:proofErr w:type="spellStart"/>
+        <w:r>
+          <w:rPr>
+            <w:rStyle w:val="Hyperlink"/>
+          </w:rPr>
+          <w:t>Playground</w:t>
+        </w:r>
+        <w:proofErr w:type="spellEnd"/>
+      </w:hyperlink>
+    </w:p>
+    <w:p>
+      <w:hyperlink r:id="rId11" w:history="1">
+        <w:r>
+          <w:rPr>
+            <w:rStyle w:val="Hyperlink"/>
+            <w:lang w:val="en-US"/>
+          </w:rPr>
+          <w:t xml:space="preserve">Snapping of objects - </w:t>
+        </w:r>
+        <w:proofErr w:type="spellStart"/>
+        <w:r>
+          <w:rPr>
+            <w:rStyle w:val="Hyperlink"/>
+            <w:lang w:val="en-US"/>
+          </w:rPr>
+          <w:t>JSFiddle</w:t>
+        </w:r>
+        <w:proofErr w:type="spellEnd"/>
+        <w:r>
+          <w:rPr>
+            <w:rStyle w:val="Hyperlink"/>
+            <w:lang w:val="en-US"/>
+          </w:rPr>
+          <w:t xml:space="preserve"> - Code Playground</w:t>
+        </w:r>
+      </w:hyperlink>
+    </w:p>
+    <w:p>
+      <w:r>
+        <w:t xml:space="preserve">Dit zijn ook 2 goede sources om mee te beginnen zodat we een prototype kunnen ontwikkelen. </w:t>
+      </w:r>
     </w:p>
     <w:sectPr>
       <w:pgSz w:w="11906" w:h="16838"/>
@@ -1287,6 +1363,21 @@
 </file>
 
 <file path=customXml/item1.xml><?xml version="1.0" encoding="utf-8"?>
+<p:properties xmlns:p="http://schemas.microsoft.com/office/2006/metadata/properties" xmlns:xsi="http://www.w3.org/2001/XMLSchema-instance" xmlns:pc="http://schemas.microsoft.com/office/infopath/2007/PartnerControls">
+  <documentManagement/>
+</p:properties>
+</file>
+
+<file path=customXml/item2.xml><?xml version="1.0" encoding="utf-8"?>
+<?mso-contentType ?>
+<FormTemplates xmlns="http://schemas.microsoft.com/sharepoint/v3/contenttype/forms">
+  <Display>DocumentLibraryForm</Display>
+  <Edit>DocumentLibraryForm</Edit>
+  <New>DocumentLibraryForm</New>
+</FormTemplates>
+</file>
+
+<file path=customXml/item3.xml><?xml version="1.0" encoding="utf-8"?>
 <ct:contentTypeSchema xmlns:ct="http://schemas.microsoft.com/office/2006/metadata/contentType" xmlns:ma="http://schemas.microsoft.com/office/2006/metadata/properties/metaAttributes" ct:_="" ma:_="" ma:contentTypeName="Document" ma:contentTypeID="0x01010073234981591A014E8078D6EA956CB342" ma:contentTypeVersion="11" ma:contentTypeDescription="Een nieuw document maken." ma:contentTypeScope="" ma:versionID="84b0d30e49a9973022270632046ef233">
   <xsd:schema xmlns:xsd="http://www.w3.org/2001/XMLSchema" xmlns:xs="http://www.w3.org/2001/XMLSchema" xmlns:p="http://schemas.microsoft.com/office/2006/metadata/properties" xmlns:ns3="c5b17e41-9d16-4710-9fd8-1c1a8e74c157" xmlns:ns4="d0e8b4ec-709b-4d77-9325-d8ed423d9b28" targetNamespace="http://schemas.microsoft.com/office/2006/metadata/properties" ma:root="true" ma:fieldsID="b7845571f93fe48c8d03c4125d1ff140" ns3:_="" ns4:_="">
     <xsd:import namespace="c5b17e41-9d16-4710-9fd8-1c1a8e74c157"/>
@@ -1495,22 +1586,32 @@
 </ct:contentTypeSchema>
 </file>
 
-<file path=customXml/item2.xml><?xml version="1.0" encoding="utf-8"?>
-<?mso-contentType ?>
-<FormTemplates xmlns="http://schemas.microsoft.com/sharepoint/v3/contenttype/forms">
-  <Display>DocumentLibraryForm</Display>
-  <Edit>DocumentLibraryForm</Edit>
-  <New>DocumentLibraryForm</New>
-</FormTemplates>
+<file path=customXml/itemProps1.xml><?xml version="1.0" encoding="utf-8"?>
+<ds:datastoreItem xmlns:ds="http://schemas.openxmlformats.org/officeDocument/2006/customXml" ds:itemID="{70E0D3E7-6409-405B-A40B-5F0ECF6F0CB7}">
+  <ds:schemaRefs>
+    <ds:schemaRef ds:uri="http://purl.org/dc/elements/1.1/"/>
+    <ds:schemaRef ds:uri="http://schemas.microsoft.com/office/infopath/2007/PartnerControls"/>
+    <ds:schemaRef ds:uri="http://schemas.microsoft.com/office/2006/metadata/properties"/>
+    <ds:schemaRef ds:uri="http://schemas.microsoft.com/office/2006/documentManagement/types"/>
+    <ds:schemaRef ds:uri="http://www.w3.org/XML/1998/namespace"/>
+    <ds:schemaRef ds:uri="http://purl.org/dc/terms/"/>
+    <ds:schemaRef ds:uri="d0e8b4ec-709b-4d77-9325-d8ed423d9b28"/>
+    <ds:schemaRef ds:uri="http://schemas.openxmlformats.org/package/2006/metadata/core-properties"/>
+    <ds:schemaRef ds:uri="c5b17e41-9d16-4710-9fd8-1c1a8e74c157"/>
+    <ds:schemaRef ds:uri="http://purl.org/dc/dcmitype/"/>
+  </ds:schemaRefs>
+</ds:datastoreItem>
 </file>
 
-<file path=customXml/item3.xml><?xml version="1.0" encoding="utf-8"?>
-<p:properties xmlns:p="http://schemas.microsoft.com/office/2006/metadata/properties" xmlns:xsi="http://www.w3.org/2001/XMLSchema-instance" xmlns:pc="http://schemas.microsoft.com/office/infopath/2007/PartnerControls">
-  <documentManagement/>
-</p:properties>
+<file path=customXml/itemProps2.xml><?xml version="1.0" encoding="utf-8"?>
+<ds:datastoreItem xmlns:ds="http://schemas.openxmlformats.org/officeDocument/2006/customXml" ds:itemID="{0F6F8842-1D30-45DF-ABA5-217A783A60CA}">
+  <ds:schemaRefs>
+    <ds:schemaRef ds:uri="http://schemas.microsoft.com/sharepoint/v3/contenttype/forms"/>
+  </ds:schemaRefs>
+</ds:datastoreItem>
 </file>
 
-<file path=customXml/itemProps1.xml><?xml version="1.0" encoding="utf-8"?>
+<file path=customXml/itemProps3.xml><?xml version="1.0" encoding="utf-8"?>
 <ds:datastoreItem xmlns:ds="http://schemas.openxmlformats.org/officeDocument/2006/customXml" ds:itemID="{982F0302-F632-4DE4-9C34-7803E5BA0A70}">
   <ds:schemaRefs>
     <ds:schemaRef ds:uri="http://schemas.microsoft.com/office/2006/metadata/contentType"/>
@@ -1527,29 +1628,4 @@
     <ds:schemaRef ds:uri="http://schemas.microsoft.com/internal/obd"/>
   </ds:schemaRefs>
 </ds:datastoreItem>
-</file>
-
-<file path=customXml/itemProps2.xml><?xml version="1.0" encoding="utf-8"?>
-<ds:datastoreItem xmlns:ds="http://schemas.openxmlformats.org/officeDocument/2006/customXml" ds:itemID="{0F6F8842-1D30-45DF-ABA5-217A783A60CA}">
-  <ds:schemaRefs>
-    <ds:schemaRef ds:uri="http://schemas.microsoft.com/sharepoint/v3/contenttype/forms"/>
-  </ds:schemaRefs>
-</ds:datastoreItem>
-</file>
-
-<file path=customXml/itemProps3.xml><?xml version="1.0" encoding="utf-8"?>
-<ds:datastoreItem xmlns:ds="http://schemas.openxmlformats.org/officeDocument/2006/customXml" ds:itemID="{70E0D3E7-6409-405B-A40B-5F0ECF6F0CB7}">
-  <ds:schemaRefs>
-    <ds:schemaRef ds:uri="http://purl.org/dc/elements/1.1/"/>
-    <ds:schemaRef ds:uri="http://schemas.microsoft.com/office/infopath/2007/PartnerControls"/>
-    <ds:schemaRef ds:uri="http://schemas.microsoft.com/office/2006/metadata/properties"/>
-    <ds:schemaRef ds:uri="http://schemas.microsoft.com/office/2006/documentManagement/types"/>
-    <ds:schemaRef ds:uri="http://www.w3.org/XML/1998/namespace"/>
-    <ds:schemaRef ds:uri="http://purl.org/dc/terms/"/>
-    <ds:schemaRef ds:uri="d0e8b4ec-709b-4d77-9325-d8ed423d9b28"/>
-    <ds:schemaRef ds:uri="http://schemas.openxmlformats.org/package/2006/metadata/core-properties"/>
-    <ds:schemaRef ds:uri="c5b17e41-9d16-4710-9fd8-1c1a8e74c157"/>
-    <ds:schemaRef ds:uri="http://purl.org/dc/dcmitype/"/>
-  </ds:schemaRefs>
-</ds:datastoreItem>
 </file>
</xml_diff>